<commit_message>
Regras de condução atualizadas
</commit_message>
<xml_diff>
--- a/Documentos/Regras de condução.docx
+++ b/Documentos/Regras de condução.docx
@@ -4,25 +4,27 @@
   <w:body>
     <w:p>
       <w:pPr>
-        <w:jc w:val="center"/>
-        <w:rPr>
-          <w:sz w:val="44"/>
-          <w:szCs w:val="44"/>
-        </w:rPr>
-      </w:pPr>
-      <w:r>
-        <w:rPr>
-          <w:sz w:val="44"/>
-          <w:szCs w:val="44"/>
+        <w:rPr>
+          <w:rFonts w:ascii="Arial" w:hAnsi="Arial" w:cs="Arial"/>
+          <w:sz w:val="32"/>
+          <w:szCs w:val="32"/>
+        </w:rPr>
+      </w:pPr>
+      <w:r>
+        <w:rPr>
+          <w:rFonts w:ascii="Arial" w:hAnsi="Arial" w:cs="Arial"/>
+          <w:sz w:val="32"/>
+          <w:szCs w:val="32"/>
         </w:rPr>
         <w:t>REGRAS</w:t>
       </w:r>
     </w:p>
     <w:p>
       <w:pPr>
-        <w:rPr>
-          <w:sz w:val="44"/>
-          <w:szCs w:val="44"/>
+        <w:spacing w:line="360" w:lineRule="auto"/>
+        <w:rPr>
+          <w:sz w:val="28"/>
+          <w:szCs w:val="28"/>
         </w:rPr>
       </w:pPr>
     </w:p>
@@ -31,366 +33,426 @@
         <w:pStyle w:val="PargrafodaLista"/>
         <w:numPr>
           <w:ilvl w:val="0"/>
-          <w:numId w:val="3"/>
+          <w:numId w:val="4"/>
         </w:numPr>
+        <w:spacing w:line="360" w:lineRule="auto"/>
         <w:jc w:val="both"/>
         <w:rPr>
-          <w:sz w:val="36"/>
-          <w:szCs w:val="36"/>
-        </w:rPr>
-      </w:pPr>
-      <w:r>
-        <w:rPr>
-          <w:sz w:val="36"/>
-          <w:szCs w:val="36"/>
-        </w:rPr>
-        <w:t xml:space="preserve">Cumprir com todas as </w:t>
-      </w:r>
-      <w:r>
-        <w:rPr>
-          <w:sz w:val="36"/>
-          <w:szCs w:val="36"/>
-        </w:rPr>
-        <w:t>reuniões, terça</w:t>
-      </w:r>
-      <w:r>
-        <w:rPr>
-          <w:sz w:val="36"/>
-          <w:szCs w:val="36"/>
-        </w:rPr>
-        <w:t xml:space="preserve"> e sexta as </w:t>
-      </w:r>
-      <w:r>
-        <w:rPr>
-          <w:sz w:val="36"/>
-          <w:szCs w:val="36"/>
-        </w:rPr>
-        <w:t>0</w:t>
-      </w:r>
-      <w:r>
-        <w:rPr>
-          <w:sz w:val="36"/>
-          <w:szCs w:val="36"/>
-        </w:rPr>
-        <w:t>9:00</w:t>
-      </w:r>
-      <w:r>
-        <w:rPr>
-          <w:sz w:val="36"/>
-          <w:szCs w:val="36"/>
-        </w:rPr>
-        <w:t>.</w:t>
-      </w:r>
-    </w:p>
-    <w:p>
-      <w:pPr>
-        <w:pStyle w:val="PargrafodaLista"/>
-        <w:ind w:left="360"/>
-        <w:jc w:val="both"/>
-        <w:rPr>
-          <w:sz w:val="36"/>
-          <w:szCs w:val="36"/>
-        </w:rPr>
-      </w:pPr>
+          <w:rFonts w:ascii="Arial" w:hAnsi="Arial" w:cs="Arial"/>
+          <w:sz w:val="24"/>
+          <w:szCs w:val="24"/>
+        </w:rPr>
+      </w:pPr>
+      <w:r>
+        <w:rPr>
+          <w:rFonts w:ascii="Arial" w:hAnsi="Arial" w:cs="Arial"/>
+          <w:sz w:val="24"/>
+          <w:szCs w:val="24"/>
+        </w:rPr>
+        <w:t>Cumprir com todas as reuniões, terça e sexta as 09:00.</w:t>
+      </w:r>
     </w:p>
     <w:p>
       <w:pPr>
         <w:pStyle w:val="PargrafodaLista"/>
         <w:numPr>
           <w:ilvl w:val="0"/>
-          <w:numId w:val="3"/>
+          <w:numId w:val="4"/>
         </w:numPr>
+        <w:spacing w:line="360" w:lineRule="auto"/>
         <w:jc w:val="both"/>
         <w:rPr>
-          <w:sz w:val="36"/>
-          <w:szCs w:val="36"/>
-        </w:rPr>
-      </w:pPr>
-      <w:r>
-        <w:rPr>
-          <w:sz w:val="36"/>
-          <w:szCs w:val="36"/>
+          <w:rFonts w:ascii="Arial" w:hAnsi="Arial" w:cs="Arial"/>
+          <w:sz w:val="24"/>
+          <w:szCs w:val="24"/>
+        </w:rPr>
+      </w:pPr>
+      <w:r>
+        <w:rPr>
+          <w:rFonts w:ascii="Arial" w:hAnsi="Arial" w:cs="Arial"/>
+          <w:sz w:val="24"/>
+          <w:szCs w:val="24"/>
         </w:rPr>
         <w:t>Alinhamentos pelo menos uma vez na semana</w:t>
       </w:r>
       <w:r>
         <w:rPr>
-          <w:sz w:val="36"/>
-          <w:szCs w:val="36"/>
+          <w:rFonts w:ascii="Arial" w:hAnsi="Arial" w:cs="Arial"/>
+          <w:sz w:val="24"/>
+          <w:szCs w:val="24"/>
         </w:rPr>
         <w:t>.</w:t>
       </w:r>
-    </w:p>
-    <w:p>
-      <w:pPr>
-        <w:pStyle w:val="PargrafodaLista"/>
-        <w:jc w:val="both"/>
-        <w:rPr>
-          <w:sz w:val="36"/>
-          <w:szCs w:val="36"/>
-        </w:rPr>
-      </w:pPr>
     </w:p>
     <w:p>
       <w:pPr>
         <w:pStyle w:val="PargrafodaLista"/>
         <w:numPr>
           <w:ilvl w:val="0"/>
-          <w:numId w:val="3"/>
+          <w:numId w:val="4"/>
         </w:numPr>
+        <w:spacing w:line="360" w:lineRule="auto"/>
         <w:jc w:val="both"/>
         <w:rPr>
-          <w:sz w:val="36"/>
-          <w:szCs w:val="36"/>
-        </w:rPr>
-      </w:pPr>
-      <w:r>
-        <w:rPr>
-          <w:sz w:val="36"/>
-          <w:szCs w:val="36"/>
-        </w:rPr>
-        <w:t>Cumprir com as entregas, se falou que consegue fazer, faça no prazo estipulado, se não for conseguir, avisar o mais rápido possível.</w:t>
-      </w:r>
-    </w:p>
-    <w:p>
-      <w:pPr>
-        <w:pStyle w:val="PargrafodaLista"/>
-        <w:jc w:val="both"/>
-        <w:rPr>
-          <w:sz w:val="36"/>
-          <w:szCs w:val="36"/>
-        </w:rPr>
-      </w:pPr>
+          <w:rFonts w:ascii="Arial" w:hAnsi="Arial" w:cs="Arial"/>
+          <w:sz w:val="24"/>
+          <w:szCs w:val="24"/>
+        </w:rPr>
+      </w:pPr>
+      <w:r>
+        <w:rPr>
+          <w:rFonts w:ascii="Arial" w:hAnsi="Arial" w:cs="Arial"/>
+          <w:sz w:val="24"/>
+          <w:szCs w:val="24"/>
+        </w:rPr>
+        <w:t>Cumprir com as entregas</w:t>
+      </w:r>
+      <w:r>
+        <w:rPr>
+          <w:rFonts w:ascii="Arial" w:hAnsi="Arial" w:cs="Arial"/>
+          <w:sz w:val="24"/>
+          <w:szCs w:val="24"/>
+        </w:rPr>
+        <w:t>.</w:t>
+      </w:r>
     </w:p>
     <w:p>
       <w:pPr>
         <w:pStyle w:val="PargrafodaLista"/>
         <w:numPr>
           <w:ilvl w:val="0"/>
-          <w:numId w:val="3"/>
+          <w:numId w:val="4"/>
         </w:numPr>
+        <w:spacing w:line="360" w:lineRule="auto"/>
         <w:jc w:val="both"/>
         <w:rPr>
-          <w:sz w:val="36"/>
-          <w:szCs w:val="36"/>
-        </w:rPr>
-      </w:pPr>
-      <w:r>
-        <w:rPr>
-          <w:sz w:val="36"/>
-          <w:szCs w:val="36"/>
-        </w:rPr>
-        <w:t xml:space="preserve">Não se limitar apenas à parte que você ficou responsável, </w:t>
-      </w:r>
-      <w:r>
-        <w:rPr>
-          <w:sz w:val="36"/>
-          <w:szCs w:val="36"/>
-        </w:rPr>
-        <w:t>buscar saber sobre todo o projeto.</w:t>
-      </w:r>
-    </w:p>
-    <w:p>
-      <w:pPr>
-        <w:pStyle w:val="PargrafodaLista"/>
-        <w:jc w:val="both"/>
-        <w:rPr>
-          <w:sz w:val="36"/>
-          <w:szCs w:val="36"/>
-        </w:rPr>
-      </w:pPr>
+          <w:rFonts w:ascii="Arial" w:hAnsi="Arial" w:cs="Arial"/>
+          <w:sz w:val="24"/>
+          <w:szCs w:val="24"/>
+        </w:rPr>
+      </w:pPr>
+      <w:r>
+        <w:rPr>
+          <w:rFonts w:ascii="Arial" w:hAnsi="Arial" w:cs="Arial"/>
+          <w:sz w:val="24"/>
+          <w:szCs w:val="24"/>
+        </w:rPr>
+        <w:t>B</w:t>
+      </w:r>
+      <w:r>
+        <w:rPr>
+          <w:rFonts w:ascii="Arial" w:hAnsi="Arial" w:cs="Arial"/>
+          <w:sz w:val="24"/>
+          <w:szCs w:val="24"/>
+        </w:rPr>
+        <w:t>uscar saber sobre todo o projeto.</w:t>
+      </w:r>
     </w:p>
     <w:p>
       <w:pPr>
         <w:pStyle w:val="PargrafodaLista"/>
         <w:numPr>
           <w:ilvl w:val="0"/>
-          <w:numId w:val="3"/>
+          <w:numId w:val="4"/>
         </w:numPr>
+        <w:spacing w:line="360" w:lineRule="auto"/>
         <w:jc w:val="both"/>
         <w:rPr>
-          <w:sz w:val="36"/>
-          <w:szCs w:val="36"/>
-        </w:rPr>
-      </w:pPr>
-      <w:r>
-        <w:rPr>
-          <w:sz w:val="36"/>
-          <w:szCs w:val="36"/>
-        </w:rPr>
-        <w:t xml:space="preserve">Ser proativo, </w:t>
-      </w:r>
-      <w:r>
-        <w:rPr>
-          <w:sz w:val="36"/>
-          <w:szCs w:val="36"/>
-        </w:rPr>
-        <w:t xml:space="preserve">participar ativamente </w:t>
-      </w:r>
-      <w:r>
-        <w:rPr>
-          <w:sz w:val="36"/>
-          <w:szCs w:val="36"/>
+          <w:rFonts w:ascii="Arial" w:hAnsi="Arial" w:cs="Arial"/>
+          <w:sz w:val="24"/>
+          <w:szCs w:val="24"/>
+        </w:rPr>
+      </w:pPr>
+      <w:r>
+        <w:rPr>
+          <w:rFonts w:ascii="Arial" w:hAnsi="Arial" w:cs="Arial"/>
+          <w:sz w:val="24"/>
+          <w:szCs w:val="24"/>
+        </w:rPr>
+        <w:t>P</w:t>
+      </w:r>
+      <w:r>
+        <w:rPr>
+          <w:rFonts w:ascii="Arial" w:hAnsi="Arial" w:cs="Arial"/>
+          <w:sz w:val="24"/>
+          <w:szCs w:val="24"/>
+        </w:rPr>
+        <w:t xml:space="preserve">articipar ativamente </w:t>
+      </w:r>
+      <w:r>
+        <w:rPr>
+          <w:rFonts w:ascii="Arial" w:hAnsi="Arial" w:cs="Arial"/>
+          <w:sz w:val="24"/>
+          <w:szCs w:val="24"/>
         </w:rPr>
         <w:t>das reuni</w:t>
       </w:r>
       <w:r>
         <w:rPr>
-          <w:sz w:val="36"/>
-          <w:szCs w:val="36"/>
+          <w:rFonts w:ascii="Arial" w:hAnsi="Arial" w:cs="Arial"/>
+          <w:sz w:val="24"/>
+          <w:szCs w:val="24"/>
         </w:rPr>
         <w:t>ões</w:t>
       </w:r>
       <w:r>
         <w:rPr>
-          <w:sz w:val="36"/>
-          <w:szCs w:val="36"/>
+          <w:rFonts w:ascii="Arial" w:hAnsi="Arial" w:cs="Arial"/>
+          <w:sz w:val="24"/>
+          <w:szCs w:val="24"/>
         </w:rPr>
         <w:t xml:space="preserve"> dando opiniões </w:t>
       </w:r>
       <w:r>
         <w:rPr>
-          <w:sz w:val="36"/>
-          <w:szCs w:val="36"/>
+          <w:rFonts w:ascii="Arial" w:hAnsi="Arial" w:cs="Arial"/>
+          <w:sz w:val="24"/>
+          <w:szCs w:val="24"/>
         </w:rPr>
         <w:t>e novas ideias.</w:t>
       </w:r>
-    </w:p>
-    <w:p>
-      <w:pPr>
-        <w:pStyle w:val="PargrafodaLista"/>
-        <w:ind w:left="360"/>
-        <w:jc w:val="both"/>
-        <w:rPr>
-          <w:sz w:val="36"/>
-          <w:szCs w:val="36"/>
-        </w:rPr>
-      </w:pPr>
     </w:p>
     <w:p>
       <w:pPr>
         <w:pStyle w:val="PargrafodaLista"/>
         <w:numPr>
           <w:ilvl w:val="0"/>
-          <w:numId w:val="3"/>
+          <w:numId w:val="4"/>
         </w:numPr>
+        <w:spacing w:line="360" w:lineRule="auto"/>
         <w:jc w:val="both"/>
         <w:rPr>
-          <w:sz w:val="36"/>
-          <w:szCs w:val="36"/>
-        </w:rPr>
-      </w:pPr>
-      <w:r>
-        <w:rPr>
-          <w:color w:val="FF0000"/>
-          <w:sz w:val="36"/>
-          <w:szCs w:val="36"/>
-        </w:rPr>
-        <w:t>PROATIVO</w:t>
-      </w:r>
-      <w:r>
-        <w:rPr>
-          <w:sz w:val="36"/>
-          <w:szCs w:val="36"/>
-        </w:rPr>
-        <w:t xml:space="preserve"> se interesse de verdade pelo que os outros estão desenvolvendo, é com diferentes pensamentos que surge a melhor versão</w:t>
-      </w:r>
-      <w:r>
-        <w:rPr>
-          <w:sz w:val="36"/>
-          <w:szCs w:val="36"/>
+          <w:rFonts w:ascii="Arial" w:hAnsi="Arial" w:cs="Arial"/>
+          <w:sz w:val="24"/>
+          <w:szCs w:val="24"/>
+        </w:rPr>
+      </w:pPr>
+      <w:r>
+        <w:rPr>
+          <w:rFonts w:ascii="Arial" w:hAnsi="Arial" w:cs="Arial"/>
+          <w:sz w:val="24"/>
+          <w:szCs w:val="24"/>
+        </w:rPr>
+        <w:t xml:space="preserve">Demonstre interesse </w:t>
+      </w:r>
+      <w:r>
+        <w:rPr>
+          <w:rFonts w:ascii="Arial" w:hAnsi="Arial" w:cs="Arial"/>
+          <w:sz w:val="24"/>
+          <w:szCs w:val="24"/>
+        </w:rPr>
+        <w:t>pelo que os outros estão desenvolvendo</w:t>
+      </w:r>
+      <w:r>
+        <w:rPr>
+          <w:rFonts w:ascii="Arial" w:hAnsi="Arial" w:cs="Arial"/>
+          <w:sz w:val="24"/>
+          <w:szCs w:val="24"/>
         </w:rPr>
         <w:t>.</w:t>
       </w:r>
-    </w:p>
-    <w:p>
-      <w:pPr>
-        <w:pStyle w:val="PargrafodaLista"/>
-        <w:jc w:val="both"/>
-        <w:rPr>
-          <w:sz w:val="36"/>
-          <w:szCs w:val="36"/>
-        </w:rPr>
-      </w:pPr>
     </w:p>
     <w:p>
       <w:pPr>
         <w:pStyle w:val="PargrafodaLista"/>
         <w:numPr>
           <w:ilvl w:val="0"/>
-          <w:numId w:val="3"/>
+          <w:numId w:val="4"/>
         </w:numPr>
+        <w:spacing w:line="360" w:lineRule="auto"/>
         <w:jc w:val="both"/>
         <w:rPr>
-          <w:sz w:val="36"/>
-          <w:szCs w:val="36"/>
-        </w:rPr>
-      </w:pPr>
-      <w:r>
-        <w:rPr>
-          <w:sz w:val="36"/>
-          <w:szCs w:val="36"/>
-        </w:rPr>
-        <w:t>Criticar construtivamente quando necessário e saber ouvir as críticas quando as receber</w:t>
-      </w:r>
-      <w:r>
-        <w:rPr>
-          <w:sz w:val="36"/>
-          <w:szCs w:val="36"/>
+          <w:rFonts w:ascii="Arial" w:hAnsi="Arial" w:cs="Arial"/>
+          <w:sz w:val="24"/>
+          <w:szCs w:val="24"/>
+        </w:rPr>
+      </w:pPr>
+      <w:r>
+        <w:rPr>
+          <w:rFonts w:ascii="Arial" w:hAnsi="Arial" w:cs="Arial"/>
+          <w:sz w:val="24"/>
+          <w:szCs w:val="24"/>
+        </w:rPr>
+        <w:t>Criticar construtivamente</w:t>
+      </w:r>
+      <w:r>
+        <w:rPr>
+          <w:rFonts w:ascii="Arial" w:hAnsi="Arial" w:cs="Arial"/>
+          <w:sz w:val="24"/>
+          <w:szCs w:val="24"/>
         </w:rPr>
         <w:t>.</w:t>
       </w:r>
-    </w:p>
-    <w:p>
-      <w:pPr>
-        <w:pStyle w:val="PargrafodaLista"/>
-        <w:jc w:val="both"/>
-        <w:rPr>
-          <w:sz w:val="36"/>
-          <w:szCs w:val="36"/>
-        </w:rPr>
-      </w:pPr>
     </w:p>
     <w:p>
       <w:pPr>
         <w:pStyle w:val="PargrafodaLista"/>
         <w:numPr>
           <w:ilvl w:val="0"/>
-          <w:numId w:val="3"/>
+          <w:numId w:val="4"/>
         </w:numPr>
+        <w:spacing w:line="360" w:lineRule="auto"/>
         <w:jc w:val="both"/>
         <w:rPr>
-          <w:sz w:val="36"/>
-          <w:szCs w:val="36"/>
-        </w:rPr>
-      </w:pPr>
-      <w:r>
-        <w:rPr>
-          <w:sz w:val="36"/>
-          <w:szCs w:val="36"/>
-        </w:rPr>
-        <w:t>Checar sempre o grupo do</w:t>
-      </w:r>
-      <w:r>
-        <w:rPr>
-          <w:sz w:val="36"/>
-          <w:szCs w:val="36"/>
-        </w:rPr>
-        <w:t xml:space="preserve"> WhatsApp</w:t>
-      </w:r>
-      <w:r>
-        <w:rPr>
-          <w:sz w:val="36"/>
-          <w:szCs w:val="36"/>
+          <w:rFonts w:ascii="Arial" w:hAnsi="Arial" w:cs="Arial"/>
+          <w:sz w:val="24"/>
+          <w:szCs w:val="24"/>
+        </w:rPr>
+      </w:pPr>
+      <w:r>
+        <w:rPr>
+          <w:rFonts w:ascii="Arial" w:hAnsi="Arial" w:cs="Arial"/>
+          <w:sz w:val="24"/>
+          <w:szCs w:val="24"/>
+        </w:rPr>
+        <w:t>Saber ouvir as críticas.</w:t>
+      </w:r>
+      <w:r>
+        <w:rPr>
+          <w:rFonts w:ascii="Arial" w:hAnsi="Arial" w:cs="Arial"/>
+          <w:sz w:val="24"/>
+          <w:szCs w:val="24"/>
+        </w:rPr>
+        <w:t xml:space="preserve"> </w:t>
+      </w:r>
+    </w:p>
+    <w:p>
+      <w:pPr>
+        <w:pStyle w:val="PargrafodaLista"/>
+        <w:numPr>
+          <w:ilvl w:val="0"/>
+          <w:numId w:val="4"/>
+        </w:numPr>
+        <w:spacing w:line="360" w:lineRule="auto"/>
+        <w:jc w:val="both"/>
+        <w:rPr>
+          <w:sz w:val="28"/>
+          <w:szCs w:val="28"/>
+        </w:rPr>
+      </w:pPr>
+      <w:r>
+        <w:rPr>
+          <w:rFonts w:ascii="Arial" w:hAnsi="Arial" w:cs="Arial"/>
+          <w:sz w:val="24"/>
+          <w:szCs w:val="24"/>
+        </w:rPr>
+        <w:t xml:space="preserve">Checar sempre </w:t>
+      </w:r>
+      <w:r>
+        <w:rPr>
+          <w:rFonts w:ascii="Arial" w:hAnsi="Arial" w:cs="Arial"/>
+          <w:sz w:val="24"/>
+          <w:szCs w:val="24"/>
+        </w:rPr>
+        <w:t>nossos canais de comunicação</w:t>
+      </w:r>
+      <w:r>
+        <w:rPr>
+          <w:sz w:val="28"/>
+          <w:szCs w:val="28"/>
         </w:rPr>
         <w:t>.</w:t>
       </w:r>
-      <w:r>
-        <w:rPr>
-          <w:sz w:val="36"/>
-          <w:szCs w:val="36"/>
+    </w:p>
+    <w:p>
+      <w:pPr>
+        <w:pStyle w:val="PargrafodaLista"/>
+        <w:numPr>
+          <w:ilvl w:val="0"/>
+          <w:numId w:val="4"/>
+        </w:numPr>
+        <w:spacing w:line="360" w:lineRule="auto"/>
+        <w:jc w:val="both"/>
+        <w:rPr>
+          <w:sz w:val="28"/>
+          <w:szCs w:val="28"/>
+        </w:rPr>
+      </w:pPr>
+      <w:r>
+        <w:rPr>
+          <w:sz w:val="28"/>
+          <w:szCs w:val="28"/>
         </w:rPr>
         <w:t xml:space="preserve"> </w:t>
+      </w:r>
+      <w:r>
+        <w:rPr>
+          <w:sz w:val="28"/>
+          <w:szCs w:val="28"/>
+        </w:rPr>
+        <w:t>Comunicação assertiva.</w:t>
+      </w:r>
+    </w:p>
+    <w:p>
+      <w:pPr>
+        <w:pStyle w:val="PargrafodaLista"/>
+        <w:numPr>
+          <w:ilvl w:val="0"/>
+          <w:numId w:val="4"/>
+        </w:numPr>
+        <w:spacing w:line="360" w:lineRule="auto"/>
+        <w:jc w:val="both"/>
+        <w:rPr>
+          <w:sz w:val="28"/>
+          <w:szCs w:val="28"/>
+        </w:rPr>
+      </w:pPr>
+      <w:r>
+        <w:rPr>
+          <w:sz w:val="28"/>
+          <w:szCs w:val="28"/>
+        </w:rPr>
+        <w:t xml:space="preserve"> </w:t>
+      </w:r>
+      <w:r>
+        <w:rPr>
+          <w:sz w:val="28"/>
+          <w:szCs w:val="28"/>
+        </w:rPr>
+        <w:t>Tempo de duração das reuniões: 30min - 1h</w:t>
+      </w:r>
+      <w:r>
+        <w:rPr>
+          <w:sz w:val="28"/>
+          <w:szCs w:val="28"/>
+        </w:rPr>
+        <w:t xml:space="preserve"> e 15</w:t>
+      </w:r>
+      <w:r>
+        <w:rPr>
+          <w:sz w:val="28"/>
+          <w:szCs w:val="28"/>
+        </w:rPr>
+        <w:t>min.</w:t>
+      </w:r>
+    </w:p>
+    <w:p>
+      <w:pPr>
+        <w:pStyle w:val="PargrafodaLista"/>
+        <w:numPr>
+          <w:ilvl w:val="0"/>
+          <w:numId w:val="4"/>
+        </w:numPr>
+        <w:spacing w:line="360" w:lineRule="auto"/>
+        <w:jc w:val="both"/>
+        <w:rPr>
+          <w:sz w:val="28"/>
+          <w:szCs w:val="28"/>
+        </w:rPr>
+      </w:pPr>
+      <w:r>
+        <w:rPr>
+          <w:sz w:val="28"/>
+          <w:szCs w:val="28"/>
+        </w:rPr>
+        <w:t xml:space="preserve"> Ajudar o próximo</w:t>
+      </w:r>
+      <w:r>
+        <w:rPr>
+          <w:sz w:val="28"/>
+          <w:szCs w:val="28"/>
+        </w:rPr>
+        <w:t>.</w:t>
       </w:r>
     </w:p>
     <w:p>
@@ -596,6 +658,92 @@
     </w:lvl>
   </w:abstractNum>
   <w:abstractNum w:abstractNumId="2" w15:restartNumberingAfterBreak="0">
+    <w:nsid w:val="692E4517"/>
+    <w:multiLevelType w:val="hybridMultilevel"/>
+    <w:tmpl w:val="71F2B388"/>
+    <w:lvl w:ilvl="0" w:tplc="0416000F">
+      <w:start w:val="1"/>
+      <w:numFmt w:val="decimal"/>
+      <w:lvlText w:val="%1."/>
+      <w:lvlJc w:val="left"/>
+      <w:pPr>
+        <w:ind w:left="360" w:hanging="360"/>
+      </w:pPr>
+    </w:lvl>
+    <w:lvl w:ilvl="1" w:tplc="04160019" w:tentative="1">
+      <w:start w:val="1"/>
+      <w:numFmt w:val="lowerLetter"/>
+      <w:lvlText w:val="%2."/>
+      <w:lvlJc w:val="left"/>
+      <w:pPr>
+        <w:ind w:left="2225" w:hanging="360"/>
+      </w:pPr>
+    </w:lvl>
+    <w:lvl w:ilvl="2" w:tplc="0416001B" w:tentative="1">
+      <w:start w:val="1"/>
+      <w:numFmt w:val="lowerRoman"/>
+      <w:lvlText w:val="%3."/>
+      <w:lvlJc w:val="right"/>
+      <w:pPr>
+        <w:ind w:left="2945" w:hanging="180"/>
+      </w:pPr>
+    </w:lvl>
+    <w:lvl w:ilvl="3" w:tplc="0416000F" w:tentative="1">
+      <w:start w:val="1"/>
+      <w:numFmt w:val="decimal"/>
+      <w:lvlText w:val="%4."/>
+      <w:lvlJc w:val="left"/>
+      <w:pPr>
+        <w:ind w:left="3665" w:hanging="360"/>
+      </w:pPr>
+    </w:lvl>
+    <w:lvl w:ilvl="4" w:tplc="04160019" w:tentative="1">
+      <w:start w:val="1"/>
+      <w:numFmt w:val="lowerLetter"/>
+      <w:lvlText w:val="%5."/>
+      <w:lvlJc w:val="left"/>
+      <w:pPr>
+        <w:ind w:left="4385" w:hanging="360"/>
+      </w:pPr>
+    </w:lvl>
+    <w:lvl w:ilvl="5" w:tplc="0416001B" w:tentative="1">
+      <w:start w:val="1"/>
+      <w:numFmt w:val="lowerRoman"/>
+      <w:lvlText w:val="%6."/>
+      <w:lvlJc w:val="right"/>
+      <w:pPr>
+        <w:ind w:left="5105" w:hanging="180"/>
+      </w:pPr>
+    </w:lvl>
+    <w:lvl w:ilvl="6" w:tplc="0416000F" w:tentative="1">
+      <w:start w:val="1"/>
+      <w:numFmt w:val="decimal"/>
+      <w:lvlText w:val="%7."/>
+      <w:lvlJc w:val="left"/>
+      <w:pPr>
+        <w:ind w:left="5825" w:hanging="360"/>
+      </w:pPr>
+    </w:lvl>
+    <w:lvl w:ilvl="7" w:tplc="04160019" w:tentative="1">
+      <w:start w:val="1"/>
+      <w:numFmt w:val="lowerLetter"/>
+      <w:lvlText w:val="%8."/>
+      <w:lvlJc w:val="left"/>
+      <w:pPr>
+        <w:ind w:left="6545" w:hanging="360"/>
+      </w:pPr>
+    </w:lvl>
+    <w:lvl w:ilvl="8" w:tplc="0416001B" w:tentative="1">
+      <w:start w:val="1"/>
+      <w:numFmt w:val="lowerRoman"/>
+      <w:lvlText w:val="%9."/>
+      <w:lvlJc w:val="right"/>
+      <w:pPr>
+        <w:ind w:left="7265" w:hanging="180"/>
+      </w:pPr>
+    </w:lvl>
+  </w:abstractNum>
+  <w:abstractNum w:abstractNumId="3" w15:restartNumberingAfterBreak="0">
     <w:nsid w:val="782570FD"/>
     <w:multiLevelType w:val="hybridMultilevel"/>
     <w:tmpl w:val="ECECD424"/>
@@ -605,7 +753,7 @@
       <w:lvlText w:val="%1-"/>
       <w:lvlJc w:val="left"/>
       <w:pPr>
-        <w:ind w:left="360" w:hanging="360"/>
+        <w:ind w:left="785" w:hanging="360"/>
       </w:pPr>
       <w:rPr>
         <w:rFonts w:hint="default"/>
@@ -617,7 +765,7 @@
       <w:lvlText w:val="%2."/>
       <w:lvlJc w:val="left"/>
       <w:pPr>
-        <w:ind w:left="1440" w:hanging="360"/>
+        <w:ind w:left="1865" w:hanging="360"/>
       </w:pPr>
     </w:lvl>
     <w:lvl w:ilvl="2" w:tplc="0416001B" w:tentative="1">
@@ -626,7 +774,7 @@
       <w:lvlText w:val="%3."/>
       <w:lvlJc w:val="right"/>
       <w:pPr>
-        <w:ind w:left="2160" w:hanging="180"/>
+        <w:ind w:left="2585" w:hanging="180"/>
       </w:pPr>
     </w:lvl>
     <w:lvl w:ilvl="3" w:tplc="0416000F" w:tentative="1">
@@ -635,7 +783,7 @@
       <w:lvlText w:val="%4."/>
       <w:lvlJc w:val="left"/>
       <w:pPr>
-        <w:ind w:left="2880" w:hanging="360"/>
+        <w:ind w:left="3305" w:hanging="360"/>
       </w:pPr>
     </w:lvl>
     <w:lvl w:ilvl="4" w:tplc="04160019" w:tentative="1">
@@ -644,7 +792,7 @@
       <w:lvlText w:val="%5."/>
       <w:lvlJc w:val="left"/>
       <w:pPr>
-        <w:ind w:left="3600" w:hanging="360"/>
+        <w:ind w:left="4025" w:hanging="360"/>
       </w:pPr>
     </w:lvl>
     <w:lvl w:ilvl="5" w:tplc="0416001B" w:tentative="1">
@@ -653,7 +801,7 @@
       <w:lvlText w:val="%6."/>
       <w:lvlJc w:val="right"/>
       <w:pPr>
-        <w:ind w:left="4320" w:hanging="180"/>
+        <w:ind w:left="4745" w:hanging="180"/>
       </w:pPr>
     </w:lvl>
     <w:lvl w:ilvl="6" w:tplc="0416000F" w:tentative="1">
@@ -662,7 +810,7 @@
       <w:lvlText w:val="%7."/>
       <w:lvlJc w:val="left"/>
       <w:pPr>
-        <w:ind w:left="5040" w:hanging="360"/>
+        <w:ind w:left="5465" w:hanging="360"/>
       </w:pPr>
     </w:lvl>
     <w:lvl w:ilvl="7" w:tplc="04160019" w:tentative="1">
@@ -671,7 +819,7 @@
       <w:lvlText w:val="%8."/>
       <w:lvlJc w:val="left"/>
       <w:pPr>
-        <w:ind w:left="5760" w:hanging="360"/>
+        <w:ind w:left="6185" w:hanging="360"/>
       </w:pPr>
     </w:lvl>
     <w:lvl w:ilvl="8" w:tplc="0416001B" w:tentative="1">
@@ -680,7 +828,7 @@
       <w:lvlText w:val="%9."/>
       <w:lvlJc w:val="right"/>
       <w:pPr>
-        <w:ind w:left="6480" w:hanging="180"/>
+        <w:ind w:left="6905" w:hanging="180"/>
       </w:pPr>
     </w:lvl>
   </w:abstractNum>
@@ -691,6 +839,9 @@
     <w:abstractNumId w:val="0"/>
   </w:num>
   <w:num w:numId="3" w16cid:durableId="882867958">
+    <w:abstractNumId w:val="3"/>
+  </w:num>
+  <w:num w:numId="4" w16cid:durableId="896433593">
     <w:abstractNumId w:val="2"/>
   </w:num>
 </w:numbering>

</xml_diff>